<commit_message>
add table to DB_Design
</commit_message>
<xml_diff>
--- a/requirements/ER-Diagram/DB_Design.docx
+++ b/requirements/ER-Diagram/DB_Design.docx
@@ -60,7 +60,7 @@
           <w:bdr w:val="none" w:sz="0" w:space="0" w:color="auto" w:frame="1"/>
         </w:rPr>
         <w:drawing>
-          <wp:inline distT="0" distB="0" distL="0" distR="0" wp14:anchorId="5DE772B4" wp14:editId="038FB97F">
+          <wp:inline distT="0" distB="0" distL="0" distR="0" wp14:anchorId="5DE772B4" wp14:editId="52123BF3">
             <wp:extent cx="2019935" cy="1999615"/>
             <wp:effectExtent l="0" t="0" r="0" b="0"/>
             <wp:docPr id="510047311" name="Grafik 2" descr="Ein Bild, das Grafiken, Screenshot, Logo, Grafikdesign enthält.&#10;&#10;KI-generierte Inhalte können fehlerhaft sein."/>
@@ -120,18 +120,26 @@
           <w:noProof/>
         </w:rPr>
         <w:drawing>
-          <wp:anchor distT="0" distB="0" distL="114300" distR="114300" simplePos="0" relativeHeight="251658240" behindDoc="0" locked="0" layoutInCell="1" allowOverlap="1" wp14:anchorId="73524628" wp14:editId="5533557E">
+          <wp:anchor distT="0" distB="0" distL="114300" distR="114300" simplePos="0" relativeHeight="251658240" behindDoc="1" locked="0" layoutInCell="1" allowOverlap="1" wp14:anchorId="23CF9189" wp14:editId="60922C4D">
             <wp:simplePos x="0" y="0"/>
-            <wp:positionH relativeFrom="column">
-              <wp:posOffset>4445</wp:posOffset>
+            <wp:positionH relativeFrom="margin">
+              <wp:align>center</wp:align>
             </wp:positionH>
             <wp:positionV relativeFrom="paragraph">
-              <wp:posOffset>431277</wp:posOffset>
+              <wp:posOffset>511810</wp:posOffset>
             </wp:positionV>
-            <wp:extent cx="5760720" cy="4072255"/>
-            <wp:effectExtent l="0" t="0" r="0" b="4445"/>
-            <wp:wrapSquare wrapText="bothSides"/>
-            <wp:docPr id="573141731" name="Grafik 1"/>
+            <wp:extent cx="6996430" cy="3558540"/>
+            <wp:effectExtent l="0" t="0" r="0" b="3810"/>
+            <wp:wrapTight wrapText="bothSides">
+              <wp:wrapPolygon edited="0">
+                <wp:start x="0" y="0"/>
+                <wp:lineTo x="0" y="21507"/>
+                <wp:lineTo x="21526" y="21507"/>
+                <wp:lineTo x="21526" y="0"/>
+                <wp:lineTo x="0" y="0"/>
+              </wp:wrapPolygon>
+            </wp:wrapTight>
+            <wp:docPr id="860042479" name="Picture 1"/>
             <wp:cNvGraphicFramePr>
               <a:graphicFrameLocks xmlns:a="http://schemas.openxmlformats.org/drawingml/2006/main" noChangeAspect="1"/>
             </wp:cNvGraphicFramePr>
@@ -139,37 +147,44 @@
               <a:graphicData uri="http://schemas.openxmlformats.org/drawingml/2006/picture">
                 <pic:pic xmlns:pic="http://schemas.openxmlformats.org/drawingml/2006/picture">
                   <pic:nvPicPr>
-                    <pic:cNvPr id="573141731" name="Grafik 1"/>
-                    <pic:cNvPicPr/>
+                    <pic:cNvPr id="0" name="Picture 1"/>
+                    <pic:cNvPicPr>
+                      <a:picLocks noChangeAspect="1" noChangeArrowheads="1"/>
+                    </pic:cNvPicPr>
                   </pic:nvPicPr>
                   <pic:blipFill>
                     <a:blip r:embed="rId7">
                       <a:extLst>
-                        <a:ext uri="{96DAC541-7B7A-43D3-8B79-37D633B846F1}">
-                          <asvg:svgBlip xmlns:asvg="http://schemas.microsoft.com/office/drawing/2016/SVG/main" r:embed="rId8"/>
+                        <a:ext uri="{28A0092B-C50C-407E-A947-70E740481C1C}">
+                          <a14:useLocalDpi xmlns:a14="http://schemas.microsoft.com/office/drawing/2010/main" val="0"/>
                         </a:ext>
                       </a:extLst>
                     </a:blip>
+                    <a:srcRect/>
                     <a:stretch>
                       <a:fillRect/>
                     </a:stretch>
                   </pic:blipFill>
-                  <pic:spPr>
+                  <pic:spPr bwMode="auto">
                     <a:xfrm>
                       <a:off x="0" y="0"/>
-                      <a:ext cx="5760720" cy="4072255"/>
+                      <a:ext cx="6996430" cy="3558540"/>
                     </a:xfrm>
                     <a:prstGeom prst="rect">
                       <a:avLst/>
                     </a:prstGeom>
+                    <a:noFill/>
+                    <a:ln>
+                      <a:noFill/>
+                    </a:ln>
                   </pic:spPr>
                 </pic:pic>
               </a:graphicData>
             </a:graphic>
-            <wp14:sizeRelH relativeFrom="page">
+            <wp14:sizeRelH relativeFrom="margin">
               <wp14:pctWidth>0</wp14:pctWidth>
             </wp14:sizeRelH>
-            <wp14:sizeRelV relativeFrom="page">
+            <wp14:sizeRelV relativeFrom="margin">
               <wp14:pctHeight>0</wp14:pctHeight>
             </wp14:sizeRelV>
           </wp:anchor>
@@ -177,7 +192,7 @@
       </w:r>
     </w:p>
     <w:sectPr>
-      <w:headerReference w:type="default" r:id="rId9"/>
+      <w:headerReference w:type="default" r:id="rId8"/>
       <w:pgSz w:w="11906" w:h="16838"/>
       <w:pgMar w:top="1417" w:right="1417" w:bottom="1134" w:left="1417" w:header="708" w:footer="708" w:gutter="0"/>
       <w:cols w:space="708"/>
@@ -241,7 +256,7 @@
 <w:hdr xmlns:wpc="http://schemas.microsoft.com/office/word/2010/wordprocessingCanvas" xmlns:cx="http://schemas.microsoft.com/office/drawing/2014/chartex" xmlns:cx1="http://schemas.microsoft.com/office/drawing/2015/9/8/chartex" xmlns:cx2="http://schemas.microsoft.com/office/drawing/2015/10/21/chartex" xmlns:cx3="http://schemas.microsoft.com/office/drawing/2016/5/9/chartex" xmlns:cx4="http://schemas.microsoft.com/office/drawing/2016/5/10/chartex" xmlns:cx5="http://schemas.microsoft.com/office/drawing/2016/5/11/chartex" xmlns:cx6="http://schemas.microsoft.com/office/drawing/2016/5/12/chartex" xmlns:cx7="http://schemas.microsoft.com/office/drawing/2016/5/13/chartex" xmlns:cx8="http://schemas.microsoft.com/office/drawing/2016/5/14/chartex" xmlns:mc="http://schemas.openxmlformats.org/markup-compatibility/2006" xmlns:aink="http://schemas.microsoft.com/office/drawing/2016/ink" xmlns:am3d="http://schemas.microsoft.com/office/drawing/2017/model3d" xmlns:o="urn:schemas-microsoft-com:office:office" xmlns:oel="http://schemas.microsoft.com/office/2019/extlst" xmlns:r="http://schemas.openxmlformats.org/officeDocument/2006/relationships" xmlns:m="http://schemas.openxmlformats.org/officeDocument/2006/math" xmlns:v="urn:schemas-microsoft-com:vml" xmlns:wp14="http://schemas.microsoft.com/office/word/2010/wordprocessingDrawing" xmlns:wp="http://schemas.openxmlformats.org/drawingml/2006/wordprocessingDrawing" xmlns:w10="urn:schemas-microsoft-com:office:word" xmlns:w="http://schemas.openxmlformats.org/wordprocessingml/2006/main" xmlns:w14="http://schemas.microsoft.com/office/word/2010/wordml" xmlns:w15="http://schemas.microsoft.com/office/word/2012/wordml" xmlns:w16cex="http://schemas.microsoft.com/office/word/2018/wordml/cex" xmlns:w16cid="http://schemas.microsoft.com/office/word/2016/wordml/cid" xmlns:w16="http://schemas.microsoft.com/office/word/2018/wordml" xmlns:w16du="http://schemas.microsoft.com/office/word/2023/wordml/word16du" xmlns:w16sdtdh="http://schemas.microsoft.com/office/word/2020/wordml/sdtdatahash" xmlns:w16sdtfl="http://schemas.microsoft.com/office/word/2024/wordml/sdtformatlock" xmlns:w16se="http://schemas.microsoft.com/office/word/2015/wordml/symex" xmlns:wpg="http://schemas.microsoft.com/office/word/2010/wordprocessingGroup" xmlns:wpi="http://schemas.microsoft.com/office/word/2010/wordprocessingInk" xmlns:wne="http://schemas.microsoft.com/office/word/2006/wordml" xmlns:wps="http://schemas.microsoft.com/office/word/2010/wordprocessingShape" mc:Ignorable="w14 w15 w16se w16cid w16 w16cex w16sdtdh w16sdtfl w16du wp14">
   <w:p>
     <w:pPr>
-      <w:pStyle w:val="Kopfzeile"/>
+      <w:pStyle w:val="Header"/>
       <w:rPr>
         <w:rFonts w:ascii="Roboto" w:hAnsi="Roboto"/>
         <w:sz w:val="23"/>
@@ -256,27 +271,7 @@
         <w:szCs w:val="23"/>
         <w:lang w:val="en-US"/>
       </w:rPr>
-      <w:t xml:space="preserve">Burko Martin, </w:t>
-    </w:r>
-    <w:proofErr w:type="spellStart"/>
-    <w:r>
-      <w:rPr>
-        <w:rFonts w:ascii="Roboto" w:hAnsi="Roboto"/>
-        <w:sz w:val="23"/>
-        <w:szCs w:val="23"/>
-        <w:lang w:val="en-US"/>
-      </w:rPr>
-      <w:t>Hochmayr</w:t>
-    </w:r>
-    <w:proofErr w:type="spellEnd"/>
-    <w:r>
-      <w:rPr>
-        <w:rFonts w:ascii="Roboto" w:hAnsi="Roboto"/>
-        <w:sz w:val="23"/>
-        <w:szCs w:val="23"/>
-        <w:lang w:val="en-US"/>
-      </w:rPr>
-      <w:t xml:space="preserve"> Nina, Lindner Marvin, Reynaud Cade</w:t>
+      <w:t>Burko Martin, Hochmayr Nina, Lindner Marvin, Reynaud Cade</w:t>
     </w:r>
     <w:r>
       <w:rPr>
@@ -696,15 +691,15 @@
     <w:lsdException w:name="Unresolved Mention" w:semiHidden="1" w:unhideWhenUsed="1"/>
     <w:lsdException w:name="Smart Link" w:semiHidden="1" w:unhideWhenUsed="1"/>
   </w:latentStyles>
-  <w:style w:type="paragraph" w:default="1" w:styleId="Standard">
+  <w:style w:type="paragraph" w:default="1" w:styleId="Normal">
     <w:name w:val="Normal"/>
     <w:qFormat/>
   </w:style>
-  <w:style w:type="paragraph" w:styleId="berschrift1">
+  <w:style w:type="paragraph" w:styleId="Heading1">
     <w:name w:val="heading 1"/>
-    <w:basedOn w:val="Standard"/>
-    <w:next w:val="Standard"/>
-    <w:link w:val="berschrift1Zchn"/>
+    <w:basedOn w:val="Normal"/>
+    <w:next w:val="Normal"/>
+    <w:link w:val="Heading1Char"/>
     <w:uiPriority w:val="9"/>
     <w:qFormat/>
     <w:rsid w:val="00EE7AA9"/>
@@ -721,11 +716,11 @@
       <w:szCs w:val="40"/>
     </w:rPr>
   </w:style>
-  <w:style w:type="paragraph" w:styleId="berschrift2">
+  <w:style w:type="paragraph" w:styleId="Heading2">
     <w:name w:val="heading 2"/>
-    <w:basedOn w:val="Standard"/>
-    <w:next w:val="Standard"/>
-    <w:link w:val="berschrift2Zchn"/>
+    <w:basedOn w:val="Normal"/>
+    <w:next w:val="Normal"/>
+    <w:link w:val="Heading2Char"/>
     <w:uiPriority w:val="9"/>
     <w:semiHidden/>
     <w:unhideWhenUsed/>
@@ -744,11 +739,11 @@
       <w:szCs w:val="32"/>
     </w:rPr>
   </w:style>
-  <w:style w:type="paragraph" w:styleId="berschrift3">
+  <w:style w:type="paragraph" w:styleId="Heading3">
     <w:name w:val="heading 3"/>
-    <w:basedOn w:val="Standard"/>
-    <w:next w:val="Standard"/>
-    <w:link w:val="berschrift3Zchn"/>
+    <w:basedOn w:val="Normal"/>
+    <w:next w:val="Normal"/>
+    <w:link w:val="Heading3Char"/>
     <w:uiPriority w:val="9"/>
     <w:semiHidden/>
     <w:unhideWhenUsed/>
@@ -767,11 +762,11 @@
       <w:szCs w:val="28"/>
     </w:rPr>
   </w:style>
-  <w:style w:type="paragraph" w:styleId="berschrift4">
+  <w:style w:type="paragraph" w:styleId="Heading4">
     <w:name w:val="heading 4"/>
-    <w:basedOn w:val="Standard"/>
-    <w:next w:val="Standard"/>
-    <w:link w:val="berschrift4Zchn"/>
+    <w:basedOn w:val="Normal"/>
+    <w:next w:val="Normal"/>
+    <w:link w:val="Heading4Char"/>
     <w:uiPriority w:val="9"/>
     <w:semiHidden/>
     <w:unhideWhenUsed/>
@@ -790,11 +785,11 @@
       <w:color w:val="0F4761" w:themeColor="accent1" w:themeShade="BF"/>
     </w:rPr>
   </w:style>
-  <w:style w:type="paragraph" w:styleId="berschrift5">
+  <w:style w:type="paragraph" w:styleId="Heading5">
     <w:name w:val="heading 5"/>
-    <w:basedOn w:val="Standard"/>
-    <w:next w:val="Standard"/>
-    <w:link w:val="berschrift5Zchn"/>
+    <w:basedOn w:val="Normal"/>
+    <w:next w:val="Normal"/>
+    <w:link w:val="Heading5Char"/>
     <w:uiPriority w:val="9"/>
     <w:semiHidden/>
     <w:unhideWhenUsed/>
@@ -811,11 +806,11 @@
       <w:color w:val="0F4761" w:themeColor="accent1" w:themeShade="BF"/>
     </w:rPr>
   </w:style>
-  <w:style w:type="paragraph" w:styleId="berschrift6">
+  <w:style w:type="paragraph" w:styleId="Heading6">
     <w:name w:val="heading 6"/>
-    <w:basedOn w:val="Standard"/>
-    <w:next w:val="Standard"/>
-    <w:link w:val="berschrift6Zchn"/>
+    <w:basedOn w:val="Normal"/>
+    <w:next w:val="Normal"/>
+    <w:link w:val="Heading6Char"/>
     <w:uiPriority w:val="9"/>
     <w:semiHidden/>
     <w:unhideWhenUsed/>
@@ -834,11 +829,11 @@
       <w:color w:val="595959" w:themeColor="text1" w:themeTint="A6"/>
     </w:rPr>
   </w:style>
-  <w:style w:type="paragraph" w:styleId="berschrift7">
+  <w:style w:type="paragraph" w:styleId="Heading7">
     <w:name w:val="heading 7"/>
-    <w:basedOn w:val="Standard"/>
-    <w:next w:val="Standard"/>
-    <w:link w:val="berschrift7Zchn"/>
+    <w:basedOn w:val="Normal"/>
+    <w:next w:val="Normal"/>
+    <w:link w:val="Heading7Char"/>
     <w:uiPriority w:val="9"/>
     <w:semiHidden/>
     <w:unhideWhenUsed/>
@@ -855,11 +850,11 @@
       <w:color w:val="595959" w:themeColor="text1" w:themeTint="A6"/>
     </w:rPr>
   </w:style>
-  <w:style w:type="paragraph" w:styleId="berschrift8">
+  <w:style w:type="paragraph" w:styleId="Heading8">
     <w:name w:val="heading 8"/>
-    <w:basedOn w:val="Standard"/>
-    <w:next w:val="Standard"/>
-    <w:link w:val="berschrift8Zchn"/>
+    <w:basedOn w:val="Normal"/>
+    <w:next w:val="Normal"/>
+    <w:link w:val="Heading8Char"/>
     <w:uiPriority w:val="9"/>
     <w:semiHidden/>
     <w:unhideWhenUsed/>
@@ -878,11 +873,11 @@
       <w:color w:val="272727" w:themeColor="text1" w:themeTint="D8"/>
     </w:rPr>
   </w:style>
-  <w:style w:type="paragraph" w:styleId="berschrift9">
+  <w:style w:type="paragraph" w:styleId="Heading9">
     <w:name w:val="heading 9"/>
-    <w:basedOn w:val="Standard"/>
-    <w:next w:val="Standard"/>
-    <w:link w:val="berschrift9Zchn"/>
+    <w:basedOn w:val="Normal"/>
+    <w:next w:val="Normal"/>
+    <w:link w:val="Heading9Char"/>
     <w:uiPriority w:val="9"/>
     <w:semiHidden/>
     <w:unhideWhenUsed/>
@@ -899,12 +894,13 @@
       <w:color w:val="272727" w:themeColor="text1" w:themeTint="D8"/>
     </w:rPr>
   </w:style>
-  <w:style w:type="character" w:default="1" w:styleId="Absatz-Standardschriftart">
+  <w:style w:type="character" w:default="1" w:styleId="DefaultParagraphFont">
     <w:name w:val="Default Paragraph Font"/>
     <w:uiPriority w:val="1"/>
+    <w:semiHidden/>
     <w:unhideWhenUsed/>
   </w:style>
-  <w:style w:type="table" w:default="1" w:styleId="NormaleTabelle">
+  <w:style w:type="table" w:default="1" w:styleId="TableNormal">
     <w:name w:val="Normal Table"/>
     <w:uiPriority w:val="99"/>
     <w:semiHidden/>
@@ -919,16 +915,16 @@
       </w:tblCellMar>
     </w:tblPr>
   </w:style>
-  <w:style w:type="numbering" w:default="1" w:styleId="KeineListe">
+  <w:style w:type="numbering" w:default="1" w:styleId="NoList">
     <w:name w:val="No List"/>
     <w:uiPriority w:val="99"/>
     <w:semiHidden/>
     <w:unhideWhenUsed/>
   </w:style>
-  <w:style w:type="character" w:customStyle="1" w:styleId="berschrift1Zchn">
-    <w:name w:val="Überschrift 1 Zchn"/>
-    <w:basedOn w:val="Absatz-Standardschriftart"/>
-    <w:link w:val="berschrift1"/>
+  <w:style w:type="character" w:customStyle="1" w:styleId="Heading1Char">
+    <w:name w:val="Heading 1 Char"/>
+    <w:basedOn w:val="DefaultParagraphFont"/>
+    <w:link w:val="Heading1"/>
     <w:uiPriority w:val="9"/>
     <w:rsid w:val="00EE7AA9"/>
     <w:rPr>
@@ -938,10 +934,10 @@
       <w:szCs w:val="40"/>
     </w:rPr>
   </w:style>
-  <w:style w:type="character" w:customStyle="1" w:styleId="berschrift2Zchn">
-    <w:name w:val="Überschrift 2 Zchn"/>
-    <w:basedOn w:val="Absatz-Standardschriftart"/>
-    <w:link w:val="berschrift2"/>
+  <w:style w:type="character" w:customStyle="1" w:styleId="Heading2Char">
+    <w:name w:val="Heading 2 Char"/>
+    <w:basedOn w:val="DefaultParagraphFont"/>
+    <w:link w:val="Heading2"/>
     <w:uiPriority w:val="9"/>
     <w:semiHidden/>
     <w:rsid w:val="00EE7AA9"/>
@@ -952,10 +948,10 @@
       <w:szCs w:val="32"/>
     </w:rPr>
   </w:style>
-  <w:style w:type="character" w:customStyle="1" w:styleId="berschrift3Zchn">
-    <w:name w:val="Überschrift 3 Zchn"/>
-    <w:basedOn w:val="Absatz-Standardschriftart"/>
-    <w:link w:val="berschrift3"/>
+  <w:style w:type="character" w:customStyle="1" w:styleId="Heading3Char">
+    <w:name w:val="Heading 3 Char"/>
+    <w:basedOn w:val="DefaultParagraphFont"/>
+    <w:link w:val="Heading3"/>
     <w:uiPriority w:val="9"/>
     <w:semiHidden/>
     <w:rsid w:val="00EE7AA9"/>
@@ -966,10 +962,10 @@
       <w:szCs w:val="28"/>
     </w:rPr>
   </w:style>
-  <w:style w:type="character" w:customStyle="1" w:styleId="berschrift4Zchn">
-    <w:name w:val="Überschrift 4 Zchn"/>
-    <w:basedOn w:val="Absatz-Standardschriftart"/>
-    <w:link w:val="berschrift4"/>
+  <w:style w:type="character" w:customStyle="1" w:styleId="Heading4Char">
+    <w:name w:val="Heading 4 Char"/>
+    <w:basedOn w:val="DefaultParagraphFont"/>
+    <w:link w:val="Heading4"/>
     <w:uiPriority w:val="9"/>
     <w:semiHidden/>
     <w:rsid w:val="00EE7AA9"/>
@@ -980,10 +976,10 @@
       <w:color w:val="0F4761" w:themeColor="accent1" w:themeShade="BF"/>
     </w:rPr>
   </w:style>
-  <w:style w:type="character" w:customStyle="1" w:styleId="berschrift5Zchn">
-    <w:name w:val="Überschrift 5 Zchn"/>
-    <w:basedOn w:val="Absatz-Standardschriftart"/>
-    <w:link w:val="berschrift5"/>
+  <w:style w:type="character" w:customStyle="1" w:styleId="Heading5Char">
+    <w:name w:val="Heading 5 Char"/>
+    <w:basedOn w:val="DefaultParagraphFont"/>
+    <w:link w:val="Heading5"/>
     <w:uiPriority w:val="9"/>
     <w:semiHidden/>
     <w:rsid w:val="00EE7AA9"/>
@@ -992,10 +988,10 @@
       <w:color w:val="0F4761" w:themeColor="accent1" w:themeShade="BF"/>
     </w:rPr>
   </w:style>
-  <w:style w:type="character" w:customStyle="1" w:styleId="berschrift6Zchn">
-    <w:name w:val="Überschrift 6 Zchn"/>
-    <w:basedOn w:val="Absatz-Standardschriftart"/>
-    <w:link w:val="berschrift6"/>
+  <w:style w:type="character" w:customStyle="1" w:styleId="Heading6Char">
+    <w:name w:val="Heading 6 Char"/>
+    <w:basedOn w:val="DefaultParagraphFont"/>
+    <w:link w:val="Heading6"/>
     <w:uiPriority w:val="9"/>
     <w:semiHidden/>
     <w:rsid w:val="00EE7AA9"/>
@@ -1006,10 +1002,10 @@
       <w:color w:val="595959" w:themeColor="text1" w:themeTint="A6"/>
     </w:rPr>
   </w:style>
-  <w:style w:type="character" w:customStyle="1" w:styleId="berschrift7Zchn">
-    <w:name w:val="Überschrift 7 Zchn"/>
-    <w:basedOn w:val="Absatz-Standardschriftart"/>
-    <w:link w:val="berschrift7"/>
+  <w:style w:type="character" w:customStyle="1" w:styleId="Heading7Char">
+    <w:name w:val="Heading 7 Char"/>
+    <w:basedOn w:val="DefaultParagraphFont"/>
+    <w:link w:val="Heading7"/>
     <w:uiPriority w:val="9"/>
     <w:semiHidden/>
     <w:rsid w:val="00EE7AA9"/>
@@ -1018,10 +1014,10 @@
       <w:color w:val="595959" w:themeColor="text1" w:themeTint="A6"/>
     </w:rPr>
   </w:style>
-  <w:style w:type="character" w:customStyle="1" w:styleId="berschrift8Zchn">
-    <w:name w:val="Überschrift 8 Zchn"/>
-    <w:basedOn w:val="Absatz-Standardschriftart"/>
-    <w:link w:val="berschrift8"/>
+  <w:style w:type="character" w:customStyle="1" w:styleId="Heading8Char">
+    <w:name w:val="Heading 8 Char"/>
+    <w:basedOn w:val="DefaultParagraphFont"/>
+    <w:link w:val="Heading8"/>
     <w:uiPriority w:val="9"/>
     <w:semiHidden/>
     <w:rsid w:val="00EE7AA9"/>
@@ -1032,10 +1028,10 @@
       <w:color w:val="272727" w:themeColor="text1" w:themeTint="D8"/>
     </w:rPr>
   </w:style>
-  <w:style w:type="character" w:customStyle="1" w:styleId="berschrift9Zchn">
-    <w:name w:val="Überschrift 9 Zchn"/>
-    <w:basedOn w:val="Absatz-Standardschriftart"/>
-    <w:link w:val="berschrift9"/>
+  <w:style w:type="character" w:customStyle="1" w:styleId="Heading9Char">
+    <w:name w:val="Heading 9 Char"/>
+    <w:basedOn w:val="DefaultParagraphFont"/>
+    <w:link w:val="Heading9"/>
     <w:uiPriority w:val="9"/>
     <w:semiHidden/>
     <w:rsid w:val="00EE7AA9"/>
@@ -1044,11 +1040,11 @@
       <w:color w:val="272727" w:themeColor="text1" w:themeTint="D8"/>
     </w:rPr>
   </w:style>
-  <w:style w:type="paragraph" w:styleId="Titel">
+  <w:style w:type="paragraph" w:styleId="Title">
     <w:name w:val="Title"/>
-    <w:basedOn w:val="Standard"/>
-    <w:next w:val="Standard"/>
-    <w:link w:val="TitelZchn"/>
+    <w:basedOn w:val="Normal"/>
+    <w:next w:val="Normal"/>
+    <w:link w:val="TitleChar"/>
     <w:uiPriority w:val="10"/>
     <w:qFormat/>
     <w:rsid w:val="00EE7AA9"/>
@@ -1064,10 +1060,10 @@
       <w:szCs w:val="56"/>
     </w:rPr>
   </w:style>
-  <w:style w:type="character" w:customStyle="1" w:styleId="TitelZchn">
-    <w:name w:val="Titel Zchn"/>
-    <w:basedOn w:val="Absatz-Standardschriftart"/>
-    <w:link w:val="Titel"/>
+  <w:style w:type="character" w:customStyle="1" w:styleId="TitleChar">
+    <w:name w:val="Title Char"/>
+    <w:basedOn w:val="DefaultParagraphFont"/>
+    <w:link w:val="Title"/>
     <w:uiPriority w:val="10"/>
     <w:rsid w:val="00EE7AA9"/>
     <w:rPr>
@@ -1078,11 +1074,11 @@
       <w:szCs w:val="56"/>
     </w:rPr>
   </w:style>
-  <w:style w:type="paragraph" w:styleId="Untertitel">
+  <w:style w:type="paragraph" w:styleId="Subtitle">
     <w:name w:val="Subtitle"/>
-    <w:basedOn w:val="Standard"/>
-    <w:next w:val="Standard"/>
-    <w:link w:val="UntertitelZchn"/>
+    <w:basedOn w:val="Normal"/>
+    <w:next w:val="Normal"/>
+    <w:link w:val="SubtitleChar"/>
     <w:uiPriority w:val="11"/>
     <w:qFormat/>
     <w:rsid w:val="00EE7AA9"/>
@@ -1099,10 +1095,10 @@
       <w:szCs w:val="28"/>
     </w:rPr>
   </w:style>
-  <w:style w:type="character" w:customStyle="1" w:styleId="UntertitelZchn">
-    <w:name w:val="Untertitel Zchn"/>
-    <w:basedOn w:val="Absatz-Standardschriftart"/>
-    <w:link w:val="Untertitel"/>
+  <w:style w:type="character" w:customStyle="1" w:styleId="SubtitleChar">
+    <w:name w:val="Subtitle Char"/>
+    <w:basedOn w:val="DefaultParagraphFont"/>
+    <w:link w:val="Subtitle"/>
     <w:uiPriority w:val="11"/>
     <w:rsid w:val="00EE7AA9"/>
     <w:rPr>
@@ -1113,11 +1109,11 @@
       <w:szCs w:val="28"/>
     </w:rPr>
   </w:style>
-  <w:style w:type="paragraph" w:styleId="Zitat">
+  <w:style w:type="paragraph" w:styleId="Quote">
     <w:name w:val="Quote"/>
-    <w:basedOn w:val="Standard"/>
-    <w:next w:val="Standard"/>
-    <w:link w:val="ZitatZchn"/>
+    <w:basedOn w:val="Normal"/>
+    <w:next w:val="Normal"/>
+    <w:link w:val="QuoteChar"/>
     <w:uiPriority w:val="29"/>
     <w:qFormat/>
     <w:rsid w:val="00EE7AA9"/>
@@ -1131,10 +1127,10 @@
       <w:color w:val="404040" w:themeColor="text1" w:themeTint="BF"/>
     </w:rPr>
   </w:style>
-  <w:style w:type="character" w:customStyle="1" w:styleId="ZitatZchn">
-    <w:name w:val="Zitat Zchn"/>
-    <w:basedOn w:val="Absatz-Standardschriftart"/>
-    <w:link w:val="Zitat"/>
+  <w:style w:type="character" w:customStyle="1" w:styleId="QuoteChar">
+    <w:name w:val="Quote Char"/>
+    <w:basedOn w:val="DefaultParagraphFont"/>
+    <w:link w:val="Quote"/>
     <w:uiPriority w:val="29"/>
     <w:rsid w:val="00EE7AA9"/>
     <w:rPr>
@@ -1143,9 +1139,9 @@
       <w:color w:val="404040" w:themeColor="text1" w:themeTint="BF"/>
     </w:rPr>
   </w:style>
-  <w:style w:type="paragraph" w:styleId="Listenabsatz">
+  <w:style w:type="paragraph" w:styleId="ListParagraph">
     <w:name w:val="List Paragraph"/>
-    <w:basedOn w:val="Standard"/>
+    <w:basedOn w:val="Normal"/>
     <w:uiPriority w:val="34"/>
     <w:qFormat/>
     <w:rsid w:val="00EE7AA9"/>
@@ -1154,9 +1150,9 @@
       <w:contextualSpacing/>
     </w:pPr>
   </w:style>
-  <w:style w:type="character" w:styleId="IntensiveHervorhebung">
+  <w:style w:type="character" w:styleId="IntenseEmphasis">
     <w:name w:val="Intense Emphasis"/>
-    <w:basedOn w:val="Absatz-Standardschriftart"/>
+    <w:basedOn w:val="DefaultParagraphFont"/>
     <w:uiPriority w:val="21"/>
     <w:qFormat/>
     <w:rsid w:val="00EE7AA9"/>
@@ -1166,11 +1162,11 @@
       <w:color w:val="0F4761" w:themeColor="accent1" w:themeShade="BF"/>
     </w:rPr>
   </w:style>
-  <w:style w:type="paragraph" w:styleId="IntensivesZitat">
+  <w:style w:type="paragraph" w:styleId="IntenseQuote">
     <w:name w:val="Intense Quote"/>
-    <w:basedOn w:val="Standard"/>
-    <w:next w:val="Standard"/>
-    <w:link w:val="IntensivesZitatZchn"/>
+    <w:basedOn w:val="Normal"/>
+    <w:next w:val="Normal"/>
+    <w:link w:val="IntenseQuoteChar"/>
     <w:uiPriority w:val="30"/>
     <w:qFormat/>
     <w:rsid w:val="00EE7AA9"/>
@@ -1189,10 +1185,10 @@
       <w:color w:val="0F4761" w:themeColor="accent1" w:themeShade="BF"/>
     </w:rPr>
   </w:style>
-  <w:style w:type="character" w:customStyle="1" w:styleId="IntensivesZitatZchn">
-    <w:name w:val="Intensives Zitat Zchn"/>
-    <w:basedOn w:val="Absatz-Standardschriftart"/>
-    <w:link w:val="IntensivesZitat"/>
+  <w:style w:type="character" w:customStyle="1" w:styleId="IntenseQuoteChar">
+    <w:name w:val="Intense Quote Char"/>
+    <w:basedOn w:val="DefaultParagraphFont"/>
+    <w:link w:val="IntenseQuote"/>
     <w:uiPriority w:val="30"/>
     <w:rsid w:val="00EE7AA9"/>
     <w:rPr>
@@ -1201,9 +1197,9 @@
       <w:color w:val="0F4761" w:themeColor="accent1" w:themeShade="BF"/>
     </w:rPr>
   </w:style>
-  <w:style w:type="character" w:styleId="IntensiverVerweis">
+  <w:style w:type="character" w:styleId="IntenseReference">
     <w:name w:val="Intense Reference"/>
-    <w:basedOn w:val="Absatz-Standardschriftart"/>
+    <w:basedOn w:val="DefaultParagraphFont"/>
     <w:uiPriority w:val="32"/>
     <w:qFormat/>
     <w:rsid w:val="00EE7AA9"/>
@@ -1215,10 +1211,10 @@
       <w:spacing w:val="5"/>
     </w:rPr>
   </w:style>
-  <w:style w:type="paragraph" w:styleId="Kopfzeile">
+  <w:style w:type="paragraph" w:styleId="Header">
     <w:name w:val="header"/>
-    <w:basedOn w:val="Standard"/>
-    <w:link w:val="KopfzeileZchn"/>
+    <w:basedOn w:val="Normal"/>
+    <w:link w:val="HeaderChar"/>
     <w:uiPriority w:val="99"/>
     <w:unhideWhenUsed/>
     <w:rsid w:val="00EE7AA9"/>
@@ -1230,17 +1226,17 @@
       <w:spacing w:after="0" w:line="240" w:lineRule="auto"/>
     </w:pPr>
   </w:style>
-  <w:style w:type="character" w:customStyle="1" w:styleId="KopfzeileZchn">
-    <w:name w:val="Kopfzeile Zchn"/>
-    <w:basedOn w:val="Absatz-Standardschriftart"/>
-    <w:link w:val="Kopfzeile"/>
+  <w:style w:type="character" w:customStyle="1" w:styleId="HeaderChar">
+    <w:name w:val="Header Char"/>
+    <w:basedOn w:val="DefaultParagraphFont"/>
+    <w:link w:val="Header"/>
     <w:uiPriority w:val="99"/>
     <w:rsid w:val="00EE7AA9"/>
   </w:style>
-  <w:style w:type="paragraph" w:styleId="Fuzeile">
+  <w:style w:type="paragraph" w:styleId="Footer">
     <w:name w:val="footer"/>
-    <w:basedOn w:val="Standard"/>
-    <w:link w:val="FuzeileZchn"/>
+    <w:basedOn w:val="Normal"/>
+    <w:link w:val="FooterChar"/>
     <w:uiPriority w:val="99"/>
     <w:unhideWhenUsed/>
     <w:rsid w:val="00EE7AA9"/>
@@ -1252,10 +1248,10 @@
       <w:spacing w:after="0" w:line="240" w:lineRule="auto"/>
     </w:pPr>
   </w:style>
-  <w:style w:type="character" w:customStyle="1" w:styleId="FuzeileZchn">
-    <w:name w:val="Fußzeile Zchn"/>
-    <w:basedOn w:val="Absatz-Standardschriftart"/>
-    <w:link w:val="Fuzeile"/>
+  <w:style w:type="character" w:customStyle="1" w:styleId="FooterChar">
+    <w:name w:val="Footer Char"/>
+    <w:basedOn w:val="DefaultParagraphFont"/>
+    <w:link w:val="Footer"/>
     <w:uiPriority w:val="99"/>
     <w:rsid w:val="00EE7AA9"/>
   </w:style>

</xml_diff>

<commit_message>
add password for entity player
</commit_message>
<xml_diff>
--- a/requirements/ER-Diagram/DB_Design.docx
+++ b/requirements/ER-Diagram/DB_Design.docx
@@ -60,9 +60,39 @@
           <w:bdr w:val="none" w:sz="0" w:space="0" w:color="auto" w:frame="1"/>
         </w:rPr>
         <w:drawing>
-          <wp:inline distT="0" distB="0" distL="0" distR="0" wp14:anchorId="5DE772B4" wp14:editId="52123BF3">
+          <wp:anchor distT="0" distB="0" distL="114300" distR="114300" simplePos="0" relativeHeight="251659264" behindDoc="1" locked="0" layoutInCell="1" allowOverlap="1" wp14:anchorId="5DE772B4" wp14:editId="77C84BA1">
+            <wp:simplePos x="0" y="0"/>
+            <wp:positionH relativeFrom="column">
+              <wp:posOffset>1873885</wp:posOffset>
+            </wp:positionH>
+            <wp:positionV relativeFrom="paragraph">
+              <wp:posOffset>-635</wp:posOffset>
+            </wp:positionV>
             <wp:extent cx="2019935" cy="1999615"/>
             <wp:effectExtent l="0" t="0" r="0" b="0"/>
+            <wp:wrapTight wrapText="bothSides">
+              <wp:wrapPolygon edited="0">
+                <wp:start x="9982" y="2675"/>
+                <wp:lineTo x="6315" y="3498"/>
+                <wp:lineTo x="4889" y="4527"/>
+                <wp:lineTo x="5704" y="9672"/>
+                <wp:lineTo x="5704" y="11112"/>
+                <wp:lineTo x="6722" y="12964"/>
+                <wp:lineTo x="7537" y="12964"/>
+                <wp:lineTo x="3056" y="14405"/>
+                <wp:lineTo x="2241" y="15022"/>
+                <wp:lineTo x="2648" y="17491"/>
+                <wp:lineTo x="11204" y="18520"/>
+                <wp:lineTo x="12223" y="18520"/>
+                <wp:lineTo x="16297" y="18109"/>
+                <wp:lineTo x="19352" y="17285"/>
+                <wp:lineTo x="19352" y="16051"/>
+                <wp:lineTo x="16704" y="4939"/>
+                <wp:lineTo x="15482" y="4116"/>
+                <wp:lineTo x="11408" y="2675"/>
+                <wp:lineTo x="9982" y="2675"/>
+              </wp:wrapPolygon>
+            </wp:wrapTight>
             <wp:docPr id="510047311" name="Grafik 2" descr="Ein Bild, das Grafiken, Screenshot, Logo, Grafikdesign enthält.&#10;&#10;KI-generierte Inhalte können fehlerhaft sein."/>
             <wp:cNvGraphicFramePr>
               <a:graphicFrameLocks xmlns:a="http://schemas.openxmlformats.org/drawingml/2006/main" noChangeAspect="1"/>
@@ -105,7 +135,7 @@
                 </pic:pic>
               </a:graphicData>
             </a:graphic>
-          </wp:inline>
+          </wp:anchor>
         </w:drawing>
       </w:r>
     </w:p>
@@ -120,26 +150,26 @@
           <w:noProof/>
         </w:rPr>
         <w:drawing>
-          <wp:anchor distT="0" distB="0" distL="114300" distR="114300" simplePos="0" relativeHeight="251658240" behindDoc="1" locked="0" layoutInCell="1" allowOverlap="1" wp14:anchorId="23CF9189" wp14:editId="60922C4D">
+          <wp:anchor distT="0" distB="0" distL="114300" distR="114300" simplePos="0" relativeHeight="251658240" behindDoc="1" locked="0" layoutInCell="1" allowOverlap="1" wp14:anchorId="3A6FF587" wp14:editId="749F9DE0">
             <wp:simplePos x="0" y="0"/>
-            <wp:positionH relativeFrom="margin">
-              <wp:align>center</wp:align>
+            <wp:positionH relativeFrom="column">
+              <wp:posOffset>-523875</wp:posOffset>
             </wp:positionH>
             <wp:positionV relativeFrom="paragraph">
-              <wp:posOffset>511810</wp:posOffset>
+              <wp:posOffset>2899410</wp:posOffset>
             </wp:positionV>
-            <wp:extent cx="6996430" cy="3558540"/>
-            <wp:effectExtent l="0" t="0" r="0" b="3810"/>
+            <wp:extent cx="6699250" cy="3375025"/>
+            <wp:effectExtent l="0" t="0" r="6350" b="0"/>
             <wp:wrapTight wrapText="bothSides">
               <wp:wrapPolygon edited="0">
                 <wp:start x="0" y="0"/>
-                <wp:lineTo x="0" y="21507"/>
-                <wp:lineTo x="21526" y="21507"/>
-                <wp:lineTo x="21526" y="0"/>
+                <wp:lineTo x="0" y="21458"/>
+                <wp:lineTo x="21559" y="21458"/>
+                <wp:lineTo x="21559" y="0"/>
                 <wp:lineTo x="0" y="0"/>
               </wp:wrapPolygon>
             </wp:wrapTight>
-            <wp:docPr id="860042479" name="Picture 1"/>
+            <wp:docPr id="310766269" name="Graphic 1"/>
             <wp:cNvGraphicFramePr>
               <a:graphicFrameLocks xmlns:a="http://schemas.openxmlformats.org/drawingml/2006/main" noChangeAspect="1"/>
             </wp:cNvGraphicFramePr>
@@ -147,36 +177,29 @@
               <a:graphicData uri="http://schemas.openxmlformats.org/drawingml/2006/picture">
                 <pic:pic xmlns:pic="http://schemas.openxmlformats.org/drawingml/2006/picture">
                   <pic:nvPicPr>
-                    <pic:cNvPr id="0" name="Picture 1"/>
-                    <pic:cNvPicPr>
-                      <a:picLocks noChangeAspect="1" noChangeArrowheads="1"/>
-                    </pic:cNvPicPr>
+                    <pic:cNvPr id="310766269" name=""/>
+                    <pic:cNvPicPr/>
                   </pic:nvPicPr>
                   <pic:blipFill>
                     <a:blip r:embed="rId7">
                       <a:extLst>
-                        <a:ext uri="{28A0092B-C50C-407E-A947-70E740481C1C}">
-                          <a14:useLocalDpi xmlns:a14="http://schemas.microsoft.com/office/drawing/2010/main" val="0"/>
+                        <a:ext uri="{96DAC541-7B7A-43D3-8B79-37D633B846F1}">
+                          <asvg:svgBlip xmlns:asvg="http://schemas.microsoft.com/office/drawing/2016/SVG/main" r:embed="rId8"/>
                         </a:ext>
                       </a:extLst>
                     </a:blip>
-                    <a:srcRect/>
                     <a:stretch>
                       <a:fillRect/>
                     </a:stretch>
                   </pic:blipFill>
-                  <pic:spPr bwMode="auto">
+                  <pic:spPr>
                     <a:xfrm>
                       <a:off x="0" y="0"/>
-                      <a:ext cx="6996430" cy="3558540"/>
+                      <a:ext cx="6699250" cy="3375025"/>
                     </a:xfrm>
                     <a:prstGeom prst="rect">
                       <a:avLst/>
                     </a:prstGeom>
-                    <a:noFill/>
-                    <a:ln>
-                      <a:noFill/>
-                    </a:ln>
                   </pic:spPr>
                 </pic:pic>
               </a:graphicData>
@@ -192,7 +215,7 @@
       </w:r>
     </w:p>
     <w:sectPr>
-      <w:headerReference w:type="default" r:id="rId8"/>
+      <w:headerReference w:type="default" r:id="rId9"/>
       <w:pgSz w:w="11906" w:h="16838"/>
       <w:pgMar w:top="1417" w:right="1417" w:bottom="1134" w:left="1417" w:header="708" w:footer="708" w:gutter="0"/>
       <w:cols w:space="708"/>

</xml_diff>